<commit_message>
User doesn't select user name and pass but enters. it fixed
</commit_message>
<xml_diff>
--- a/DOCS/Use Cases/UC12-Volunteer Registration.docx
+++ b/DOCS/Use Cases/UC12-Volunteer Registration.docx
@@ -826,7 +826,15 @@
                 <w:sz w:val="20"/>
                 <w:szCs w:val="20"/>
               </w:rPr>
-              <w:t>Selects username and password</w:t>
+              <w:t>U</w:t>
+            </w:r>
+            <w:r>
+              <w:rPr>
+                <w:color w:val="000000"/>
+                <w:sz w:val="20"/>
+                <w:szCs w:val="20"/>
+              </w:rPr>
+              <w:t>sername and password</w:t>
             </w:r>
           </w:p>
           <w:p>

</xml_diff>